<commit_message>
Cover letter for initial submission
</commit_message>
<xml_diff>
--- a/submission/cover_letter.docx
+++ b/submission/cover_letter.docx
@@ -91,7 +91,7 @@
                           </a:ln>
                           <a:extLst>
                             <a:ext uri="{91240B29-F687-4f45-9708-019B960494DF}">
-                              <a14:hiddenLine xmlns="" xmlns:mo="http://schemas.microsoft.com/office/mac/office/2008/main" xmlns:mv="urn:schemas-microsoft-com:mac:vml" xmlns:o="urn:schemas-microsoft-com:office:office" xmlns:v="urn:schemas-microsoft-com:vml" xmlns:w10="urn:schemas-microsoft-com:office:word" xmlns:w="http://schemas.openxmlformats.org/wordprocessingml/2006/main" xmlns:a14="http://schemas.microsoft.com/office/drawing/2010/main" w="9525">
+                              <a14:hiddenLine xmlns:a14="http://schemas.microsoft.com/office/drawing/2010/main" xmlns:w="http://schemas.openxmlformats.org/wordprocessingml/2006/main" xmlns:w10="urn:schemas-microsoft-com:office:word" xmlns:v="urn:schemas-microsoft-com:vml" xmlns:o="urn:schemas-microsoft-com:office:office" xmlns:mv="urn:schemas-microsoft-com:mac:vml" xmlns:mo="http://schemas.microsoft.com/office/mac/office/2008/main" xmlns="" w="9525">
                                 <a:solidFill>
                                   <a:srgbClr val="000000"/>
                                 </a:solidFill>
@@ -267,7 +267,7 @@
                           <a:noFill/>
                           <a:extLst>
                             <a:ext uri="{909E8E84-426E-40dd-AFC4-6F175D3DCCD1}">
-                              <a14:hiddenFill xmlns="" xmlns:mo="http://schemas.microsoft.com/office/mac/office/2008/main" xmlns:mv="urn:schemas-microsoft-com:mac:vml" xmlns:o="urn:schemas-microsoft-com:office:office" xmlns:v="urn:schemas-microsoft-com:vml" xmlns:w10="urn:schemas-microsoft-com:office:word" xmlns:w="http://schemas.openxmlformats.org/wordprocessingml/2006/main" xmlns:a14="http://schemas.microsoft.com/office/drawing/2010/main">
+                              <a14:hiddenFill xmlns:a14="http://schemas.microsoft.com/office/drawing/2010/main" xmlns:w="http://schemas.openxmlformats.org/wordprocessingml/2006/main" xmlns:w10="urn:schemas-microsoft-com:office:word" xmlns:v="urn:schemas-microsoft-com:vml" xmlns:o="urn:schemas-microsoft-com:office:office" xmlns:mv="urn:schemas-microsoft-com:mac:vml" xmlns:mo="http://schemas.microsoft.com/office/mac/office/2008/main" xmlns="">
                                 <a:solidFill>
                                   <a:srgbClr val="FFFFFF"/>
                                 </a:solidFill>
@@ -468,14 +468,7 @@
           <w:rFonts w:cs="Arial"/>
           <w:szCs w:val="22"/>
         </w:rPr>
-        <w:t xml:space="preserve">November </w:t>
-      </w:r>
-      <w:r>
-        <w:rPr>
-          <w:rFonts w:cs="Arial"/>
-          <w:szCs w:val="22"/>
-        </w:rPr>
-        <w:t>13</w:t>
+        <w:t>December 2</w:t>
       </w:r>
       <w:r>
         <w:rPr>
@@ -548,7 +541,7 @@
           <w:rFonts w:cs="Arial"/>
           <w:szCs w:val="22"/>
         </w:rPr>
-        <w:t>Casadevall</w:t>
+        <w:t>Imperiale</w:t>
       </w:r>
       <w:proofErr w:type="spellEnd"/>
       <w:r>
@@ -695,7 +688,16 @@
           <w:iCs/>
           <w:szCs w:val="22"/>
         </w:rPr>
-        <w:t>mBio</w:t>
+        <w:t>m</w:t>
+      </w:r>
+      <w:r>
+        <w:rPr>
+          <w:rFonts w:cs="Arial"/>
+          <w:i/>
+          <w:iCs/>
+          <w:szCs w:val="22"/>
+        </w:rPr>
+        <w:t>Sphere</w:t>
       </w:r>
       <w:r>
         <w:rPr>

</xml_diff>

<commit_message>
Cover letter for resubmission
</commit_message>
<xml_diff>
--- a/submission/cover_letter.docx
+++ b/submission/cover_letter.docx
@@ -4,6 +4,7 @@
   <w:body>
     <w:p>
       <w:pPr>
+        <w:jc w:val="left"/>
         <w:rPr>
           <w:rFonts w:cs="Arial"/>
           <w:sz w:val="16"/>
@@ -16,6 +17,7 @@
         <w:tabs>
           <w:tab w:val="right" w:pos="9360"/>
         </w:tabs>
+        <w:jc w:val="left"/>
         <w:rPr>
           <w:rFonts w:cs="Arial"/>
           <w:szCs w:val="22"/>
@@ -91,7 +93,7 @@
                           </a:ln>
                           <a:extLst>
                             <a:ext uri="{91240B29-F687-4f45-9708-019B960494DF}">
-                              <a14:hiddenLine xmlns:a14="http://schemas.microsoft.com/office/drawing/2010/main" xmlns:w="http://schemas.openxmlformats.org/wordprocessingml/2006/main" xmlns:w10="urn:schemas-microsoft-com:office:word" xmlns:v="urn:schemas-microsoft-com:vml" xmlns:o="urn:schemas-microsoft-com:office:office" xmlns:mv="urn:schemas-microsoft-com:mac:vml" xmlns:mo="http://schemas.microsoft.com/office/mac/office/2008/main" xmlns="" w="9525">
+                              <a14:hiddenLine xmlns="" xmlns:mo="http://schemas.microsoft.com/office/mac/office/2008/main" xmlns:mv="urn:schemas-microsoft-com:mac:vml" xmlns:o="urn:schemas-microsoft-com:office:office" xmlns:v="urn:schemas-microsoft-com:vml" xmlns:w10="urn:schemas-microsoft-com:office:word" xmlns:w="http://schemas.openxmlformats.org/wordprocessingml/2006/main" xmlns:a14="http://schemas.microsoft.com/office/drawing/2010/main" w="9525">
                                 <a:solidFill>
                                   <a:srgbClr val="000000"/>
                                 </a:solidFill>
@@ -267,7 +269,7 @@
                           <a:noFill/>
                           <a:extLst>
                             <a:ext uri="{909E8E84-426E-40dd-AFC4-6F175D3DCCD1}">
-                              <a14:hiddenFill xmlns:a14="http://schemas.microsoft.com/office/drawing/2010/main" xmlns:w="http://schemas.openxmlformats.org/wordprocessingml/2006/main" xmlns:w10="urn:schemas-microsoft-com:office:word" xmlns:v="urn:schemas-microsoft-com:vml" xmlns:o="urn:schemas-microsoft-com:office:office" xmlns:mv="urn:schemas-microsoft-com:mac:vml" xmlns:mo="http://schemas.microsoft.com/office/mac/office/2008/main" xmlns="">
+                              <a14:hiddenFill xmlns="" xmlns:mo="http://schemas.microsoft.com/office/mac/office/2008/main" xmlns:mv="urn:schemas-microsoft-com:mac:vml" xmlns:o="urn:schemas-microsoft-com:office:office" xmlns:v="urn:schemas-microsoft-com:vml" xmlns:w10="urn:schemas-microsoft-com:office:word" xmlns:w="http://schemas.openxmlformats.org/wordprocessingml/2006/main" xmlns:a14="http://schemas.microsoft.com/office/drawing/2010/main">
                                 <a:solidFill>
                                   <a:srgbClr val="FFFFFF"/>
                                 </a:solidFill>
@@ -290,7 +292,7 @@
           </mc:Choice>
           <mc:Fallback>
             <w:pict>
-              <v:group w14:anchorId="6C68BE77" id="Group 5" o:spid="_x0000_s1026" style="position:absolute;left:0;text-align:left;margin-left:3.55pt;margin-top:-87.95pt;width:468.5pt;height:88.15pt;z-index:251660288" coordorigin="1511,445" coordsize="9370,1763" o:gfxdata="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">
+              <v:group w14:anchorId="6C68BE77" id="Group 5" o:spid="_x0000_s1026" style="position:absolute;margin-left:3.55pt;margin-top:-87.95pt;width:468.5pt;height:88.15pt;z-index:251660288" coordorigin="1511,445" coordsize="9370,1763" o:gfxdata="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">
                 <v:shapetype id="_x0000_t202" coordsize="21600,21600" o:spt="202" path="m,l,21600r21600,l21600,xe">
                   <v:stroke joinstyle="miter"/>
                   <v:path gradientshapeok="t" o:connecttype="rect"/>
@@ -468,21 +470,7 @@
           <w:rFonts w:cs="Arial"/>
           <w:szCs w:val="22"/>
         </w:rPr>
-        <w:t>December 2</w:t>
-      </w:r>
-      <w:r>
-        <w:rPr>
-          <w:rFonts w:cs="Arial"/>
-          <w:szCs w:val="22"/>
-        </w:rPr>
-        <w:t>, 20</w:t>
-      </w:r>
-      <w:r>
-        <w:rPr>
-          <w:rFonts w:cs="Arial"/>
-          <w:szCs w:val="22"/>
-        </w:rPr>
-        <w:t>20</w:t>
+        <w:t>March 11, 2021</w:t>
       </w:r>
     </w:p>
     <w:p>
@@ -490,6 +478,7 @@
         <w:tabs>
           <w:tab w:val="right" w:pos="9360"/>
         </w:tabs>
+        <w:jc w:val="left"/>
         <w:rPr>
           <w:rFonts w:cs="Arial"/>
           <w:szCs w:val="22"/>
@@ -498,6 +487,7 @@
     </w:p>
     <w:p>
       <w:pPr>
+        <w:jc w:val="left"/>
         <w:rPr>
           <w:rFonts w:cs="Arial"/>
           <w:sz w:val="16"/>
@@ -507,6 +497,7 @@
     </w:p>
     <w:p>
       <w:pPr>
+        <w:jc w:val="left"/>
         <w:rPr>
           <w:rFonts w:cs="Arial"/>
           <w:szCs w:val="22"/>
@@ -519,31 +510,20 @@
         </w:rPr>
         <w:t xml:space="preserve">Dear </w:t>
       </w:r>
-      <w:proofErr w:type="gramStart"/>
-      <w:r>
-        <w:rPr>
-          <w:rFonts w:cs="Arial"/>
-          <w:szCs w:val="22"/>
-        </w:rPr>
-        <w:t>Dr.</w:t>
-      </w:r>
-      <w:proofErr w:type="gramEnd"/>
-      <w:r>
-        <w:rPr>
-          <w:rFonts w:cs="Arial"/>
-          <w:szCs w:val="22"/>
-        </w:rPr>
-        <w:t xml:space="preserve"> </w:t>
-      </w:r>
-      <w:proofErr w:type="spellStart"/>
-      <w:r>
-        <w:rPr>
-          <w:rFonts w:cs="Arial"/>
-          <w:szCs w:val="22"/>
-        </w:rPr>
-        <w:t>Imperiale</w:t>
-      </w:r>
-      <w:proofErr w:type="spellEnd"/>
+      <w:r>
+        <w:rPr>
+          <w:rFonts w:cs="Arial"/>
+          <w:szCs w:val="22"/>
+        </w:rPr>
+        <w:t xml:space="preserve">Dr. </w:t>
+      </w:r>
+      <w:r>
+        <w:rPr>
+          <w:rFonts w:cs="Arial"/>
+          <w:szCs w:val="22"/>
+        </w:rPr>
+        <w:t>Britton</w:t>
+      </w:r>
       <w:r>
         <w:rPr>
           <w:rFonts w:cs="Arial"/>
@@ -554,6 +534,7 @@
     </w:p>
     <w:p>
       <w:pPr>
+        <w:jc w:val="left"/>
         <w:rPr>
           <w:rFonts w:cs="Arial"/>
           <w:szCs w:val="22"/>
@@ -562,6 +543,7 @@
     </w:p>
     <w:p>
       <w:pPr>
+        <w:jc w:val="left"/>
         <w:rPr>
           <w:rFonts w:cs="Arial"/>
           <w:szCs w:val="22"/>
@@ -600,7 +582,21 @@
           <w:rFonts w:cs="Arial"/>
           <w:szCs w:val="22"/>
         </w:rPr>
-        <w:t xml:space="preserve">happy to submit </w:t>
+        <w:t xml:space="preserve">happy to </w:t>
+      </w:r>
+      <w:r>
+        <w:rPr>
+          <w:rFonts w:cs="Arial"/>
+          <w:szCs w:val="22"/>
+        </w:rPr>
+        <w:t>re</w:t>
+      </w:r>
+      <w:r>
+        <w:rPr>
+          <w:rFonts w:cs="Arial"/>
+          <w:szCs w:val="22"/>
+        </w:rPr>
+        <w:t xml:space="preserve">submit </w:t>
       </w:r>
       <w:r>
         <w:rPr>
@@ -711,50 +707,19 @@
           <w:rFonts w:cs="Arial"/>
           <w:szCs w:val="22"/>
         </w:rPr>
-        <w:t xml:space="preserve">This work demonstrates that the gut microbiota of mice can be altered such that different communities are rendered susceptible and then vary in their ability to clear the </w:t>
-      </w:r>
-      <w:r>
-        <w:rPr>
-          <w:rFonts w:cs="Arial"/>
-          <w:i/>
-          <w:iCs/>
-          <w:szCs w:val="22"/>
-        </w:rPr>
-        <w:t>C. difficile</w:t>
-      </w:r>
-      <w:r>
-        <w:rPr>
-          <w:rFonts w:cs="Arial"/>
-          <w:szCs w:val="22"/>
-        </w:rPr>
-        <w:t xml:space="preserve"> infection. </w:t>
-      </w:r>
-      <w:r>
-        <w:rPr>
-          <w:rFonts w:cs="Arial"/>
-          <w:szCs w:val="22"/>
-        </w:rPr>
-        <w:t xml:space="preserve">We think this is an important contribution because it further highlights that </w:t>
-      </w:r>
-      <w:r>
-        <w:rPr>
-          <w:rFonts w:cs="Arial"/>
-          <w:i/>
-          <w:iCs/>
-          <w:szCs w:val="22"/>
-        </w:rPr>
-        <w:t>C. difficile</w:t>
-      </w:r>
-      <w:r>
-        <w:rPr>
-          <w:rFonts w:cs="Arial"/>
-          <w:szCs w:val="22"/>
-        </w:rPr>
-        <w:t xml:space="preserve"> is using multiple mechanisms to colonize the gut and that the community is also using multiple mechanisms to clear the infection.</w:t>
+        <w:t>We are grateful for the comments of the two reviewers and yourself and are confident that the manuscript has been improved</w:t>
+      </w:r>
+      <w:r>
+        <w:rPr>
+          <w:rFonts w:cs="Arial"/>
+          <w:szCs w:val="22"/>
+        </w:rPr>
+        <w:t xml:space="preserve"> by addressing them in the revised submission.</w:t>
       </w:r>
     </w:p>
     <w:p>
       <w:pPr>
+        <w:jc w:val="left"/>
         <w:rPr>
           <w:rFonts w:cs="Arial"/>
           <w:szCs w:val="22"/>
@@ -763,74 +728,23 @@
     </w:p>
     <w:p>
       <w:pPr>
-        <w:rPr>
-          <w:rFonts w:cs="Arial"/>
-          <w:szCs w:val="22"/>
-        </w:rPr>
-      </w:pPr>
-      <w:r>
-        <w:rPr>
-          <w:rFonts w:cs="Arial"/>
-          <w:szCs w:val="22"/>
-        </w:rPr>
-        <w:t xml:space="preserve">The manuscript </w:t>
-      </w:r>
-      <w:r>
-        <w:rPr>
-          <w:rFonts w:cs="Arial"/>
-          <w:szCs w:val="22"/>
-        </w:rPr>
-        <w:t>has also been</w:t>
-      </w:r>
-      <w:r>
-        <w:rPr>
-          <w:rFonts w:cs="Arial"/>
-          <w:szCs w:val="22"/>
-        </w:rPr>
-        <w:t xml:space="preserve"> submitted to </w:t>
-      </w:r>
-      <w:proofErr w:type="spellStart"/>
-      <w:r>
-        <w:rPr>
-          <w:rFonts w:cs="Arial"/>
-          <w:szCs w:val="22"/>
-        </w:rPr>
-        <w:t>bioRxiv</w:t>
-      </w:r>
-      <w:proofErr w:type="spellEnd"/>
-      <w:r>
-        <w:rPr>
-          <w:rFonts w:cs="Arial"/>
-          <w:szCs w:val="22"/>
-        </w:rPr>
-        <w:t xml:space="preserve"> as a preprint.</w:t>
+        <w:jc w:val="left"/>
+        <w:rPr>
+          <w:rFonts w:cs="Arial"/>
+          <w:szCs w:val="22"/>
+        </w:rPr>
+      </w:pPr>
+      <w:r>
+        <w:rPr>
+          <w:rFonts w:cs="Arial"/>
+          <w:szCs w:val="22"/>
+        </w:rPr>
+        <w:t>Sincerely,</w:t>
       </w:r>
     </w:p>
     <w:p>
       <w:pPr>
-        <w:rPr>
-          <w:rFonts w:cs="Arial"/>
-          <w:szCs w:val="22"/>
-        </w:rPr>
-      </w:pPr>
-    </w:p>
-    <w:p>
-      <w:pPr>
-        <w:rPr>
-          <w:rFonts w:cs="Arial"/>
-          <w:szCs w:val="22"/>
-        </w:rPr>
-      </w:pPr>
-      <w:r>
-        <w:rPr>
-          <w:rFonts w:cs="Arial"/>
-          <w:szCs w:val="22"/>
-        </w:rPr>
-        <w:t>Sincerely,</w:t>
-      </w:r>
-    </w:p>
-    <w:p>
-      <w:pPr>
+        <w:jc w:val="left"/>
         <w:rPr>
           <w:rFonts w:cs="Arial"/>
           <w:szCs w:val="22"/>
@@ -890,6 +804,7 @@
     </w:p>
     <w:p>
       <w:pPr>
+        <w:jc w:val="left"/>
         <w:rPr>
           <w:rFonts w:cs="Arial"/>
           <w:szCs w:val="22"/>
@@ -905,6 +820,7 @@
     </w:p>
     <w:p>
       <w:pPr>
+        <w:jc w:val="left"/>
         <w:rPr>
           <w:rFonts w:cs="Arial"/>
           <w:szCs w:val="22"/>

</xml_diff>

<commit_message>
Update letter for resubmission
</commit_message>
<xml_diff>
--- a/submission/cover_letter.docx
+++ b/submission/cover_letter.docx
@@ -93,7 +93,7 @@
                           </a:ln>
                           <a:extLst>
                             <a:ext uri="{91240B29-F687-4f45-9708-019B960494DF}">
-                              <a14:hiddenLine xmlns="" xmlns:mo="http://schemas.microsoft.com/office/mac/office/2008/main" xmlns:mv="urn:schemas-microsoft-com:mac:vml" xmlns:o="urn:schemas-microsoft-com:office:office" xmlns:v="urn:schemas-microsoft-com:vml" xmlns:w10="urn:schemas-microsoft-com:office:word" xmlns:w="http://schemas.openxmlformats.org/wordprocessingml/2006/main" xmlns:a14="http://schemas.microsoft.com/office/drawing/2010/main" w="9525">
+                              <a14:hiddenLine xmlns:a14="http://schemas.microsoft.com/office/drawing/2010/main" xmlns:w="http://schemas.openxmlformats.org/wordprocessingml/2006/main" xmlns:w10="urn:schemas-microsoft-com:office:word" xmlns:v="urn:schemas-microsoft-com:vml" xmlns:o="urn:schemas-microsoft-com:office:office" xmlns:mv="urn:schemas-microsoft-com:mac:vml" xmlns:mo="http://schemas.microsoft.com/office/mac/office/2008/main" xmlns="" w="9525">
                                 <a:solidFill>
                                   <a:srgbClr val="000000"/>
                                 </a:solidFill>
@@ -269,7 +269,7 @@
                           <a:noFill/>
                           <a:extLst>
                             <a:ext uri="{909E8E84-426E-40dd-AFC4-6F175D3DCCD1}">
-                              <a14:hiddenFill xmlns="" xmlns:mo="http://schemas.microsoft.com/office/mac/office/2008/main" xmlns:mv="urn:schemas-microsoft-com:mac:vml" xmlns:o="urn:schemas-microsoft-com:office:office" xmlns:v="urn:schemas-microsoft-com:vml" xmlns:w10="urn:schemas-microsoft-com:office:word" xmlns:w="http://schemas.openxmlformats.org/wordprocessingml/2006/main" xmlns:a14="http://schemas.microsoft.com/office/drawing/2010/main">
+                              <a14:hiddenFill xmlns:a14="http://schemas.microsoft.com/office/drawing/2010/main" xmlns:w="http://schemas.openxmlformats.org/wordprocessingml/2006/main" xmlns:w10="urn:schemas-microsoft-com:office:word" xmlns:v="urn:schemas-microsoft-com:vml" xmlns:o="urn:schemas-microsoft-com:office:office" xmlns:mv="urn:schemas-microsoft-com:mac:vml" xmlns:mo="http://schemas.microsoft.com/office/mac/office/2008/main" xmlns="">
                                 <a:solidFill>
                                   <a:srgbClr val="FFFFFF"/>
                                 </a:solidFill>
@@ -470,7 +470,21 @@
           <w:rFonts w:cs="Arial"/>
           <w:szCs w:val="22"/>
         </w:rPr>
-        <w:t>March 11, 2021</w:t>
+        <w:t xml:space="preserve">March </w:t>
+      </w:r>
+      <w:r>
+        <w:rPr>
+          <w:rFonts w:cs="Arial"/>
+          <w:szCs w:val="22"/>
+        </w:rPr>
+        <w:t>29</w:t>
+      </w:r>
+      <w:r>
+        <w:rPr>
+          <w:rFonts w:cs="Arial"/>
+          <w:szCs w:val="22"/>
+        </w:rPr>
+        <w:t>, 2021</w:t>
       </w:r>
     </w:p>
     <w:p>
@@ -707,14 +721,14 @@
           <w:rFonts w:cs="Arial"/>
           <w:szCs w:val="22"/>
         </w:rPr>
-        <w:t>We are grateful for the comments of the two reviewers and yourself and are confident that the manuscript has been improved</w:t>
-      </w:r>
-      <w:r>
-        <w:rPr>
-          <w:rFonts w:cs="Arial"/>
-          <w:szCs w:val="22"/>
-        </w:rPr>
-        <w:t xml:space="preserve"> by addressing them in the revised submission.</w:t>
+        <w:t>We have made the suggested language change provided by the reviewer</w:t>
+      </w:r>
+      <w:r>
+        <w:rPr>
+          <w:rFonts w:cs="Arial"/>
+          <w:szCs w:val="22"/>
+        </w:rPr>
+        <w:t>.</w:t>
       </w:r>
     </w:p>
     <w:p>

</xml_diff>